<commit_message>
update module 2 and module 4
</commit_message>
<xml_diff>
--- a/Module 2 AWS ECS.docx
+++ b/Module 2 AWS ECS.docx
@@ -678,23 +678,23 @@
         </w:rPr>
         <w:t xml:space="preserve">5 types of </w:t>
       </w:r>
-    </w:p>
-    <w:p>
-      <w:pPr>
-        <w:ind w:left="360"/>
-        <w:rPr>
-          <w:b/>
-          <w:bCs/>
-          <w:u w:val="single"/>
-        </w:rPr>
-      </w:pPr>
-      <w:r>
-        <w:rPr>
-          <w:b/>
-          <w:bCs/>
-          <w:u w:val="single"/>
-        </w:rPr>
-        <w:t xml:space="preserve">Amazon </w:t>
+      <w:proofErr w:type="gramStart"/>
+      <w:r>
+        <w:rPr>
+          <w:b/>
+          <w:bCs/>
+          <w:u w:val="single"/>
+        </w:rPr>
+        <w:t>Amazon</w:t>
+      </w:r>
+      <w:proofErr w:type="gramEnd"/>
+      <w:r>
+        <w:rPr>
+          <w:b/>
+          <w:bCs/>
+          <w:u w:val="single"/>
+        </w:rPr>
+        <w:t xml:space="preserve"> </w:t>
       </w:r>
       <w:r>
         <w:rPr>
@@ -1129,7 +1129,13 @@
         </w:rPr>
       </w:pPr>
       <w:r>
-        <w:t>Amazon Simple Queue Service (Amazon)</w:t>
+        <w:t>Amazon Simple Queue Service (Amazon</w:t>
+      </w:r>
+      <w:r>
+        <w:t xml:space="preserve"> SQS</w:t>
+      </w:r>
+      <w:r>
+        <w:t>)</w:t>
       </w:r>
     </w:p>
     <w:p>
@@ -1589,7 +1595,23 @@
           <w:bCs/>
           <w:u w:val="single"/>
         </w:rPr>
-        <w:t xml:space="preserve">Amazon ECS supports Docket containers. </w:t>
+        <w:t>Amazon ECS supports Docke</w:t>
+      </w:r>
+      <w:r>
+        <w:rPr>
+          <w:b/>
+          <w:bCs/>
+          <w:u w:val="single"/>
+        </w:rPr>
+        <w:t xml:space="preserve">r </w:t>
+      </w:r>
+      <w:r>
+        <w:rPr>
+          <w:b/>
+          <w:bCs/>
+          <w:u w:val="single"/>
+        </w:rPr>
+        <w:t xml:space="preserve">containers. </w:t>
       </w:r>
     </w:p>
     <w:p>

</xml_diff>